<commit_message>
Finished updating QA/QC methods workflow
</commit_message>
<xml_diff>
--- a/metadata/methods_references/Fish_Publication_QAQC_Workflow_v1.0.docx
+++ b/metadata/methods_references/Fish_Publication_QAQC_Workflow_v1.0.docx
@@ -4,10 +4,38 @@
   <w:body>
     <w:p>
       <w:pPr>
+        <w:pStyle w:val="Heading1"/>
+        <w:jc w:val="center"/>
+      </w:pPr>
+      <w:r>
+        <w:t>Fish Data Publication QA/QC</w:t>
+      </w:r>
+      <w:r>
+        <w:t xml:space="preserve"> Workflow</w:t>
+      </w:r>
+    </w:p>
+    <w:p>
+      <w:pPr>
+        <w:jc w:val="center"/>
+      </w:pPr>
+      <w:r>
+        <w:t>v1.0</w:t>
+      </w:r>
+      <w:r>
+        <w:t>, updated 6/10/2022</w:t>
+      </w:r>
+    </w:p>
+    <w:p>
+      <w:pPr>
+        <w:ind w:left="360"/>
+      </w:pPr>
+    </w:p>
+    <w:p>
+      <w:pPr>
         <w:pStyle w:val="ListParagraph"/>
         <w:numPr>
           <w:ilvl w:val="0"/>
-          <w:numId w:val="1"/>
+          <w:numId w:val="3"/>
         </w:numPr>
       </w:pPr>
       <w:r>
@@ -26,15 +54,7 @@
         <w:t>Currently this is manually done</w:t>
       </w:r>
       <w:r>
-        <w:t>. Save tables from Access as .</w:t>
-      </w:r>
-      <w:proofErr w:type="gramStart"/>
-      <w:r>
-        <w:t>xlsx, and</w:t>
-      </w:r>
-      <w:proofErr w:type="gramEnd"/>
-      <w:r>
-        <w:t xml:space="preserve"> convert to .csv. Add to data folder in R project. </w:t>
+        <w:t xml:space="preserve">. Save tables from Access as .xlsx, and convert to .csv. Add to data folder in R project. </w:t>
       </w:r>
     </w:p>
     <w:p>
@@ -46,20 +66,7 @@
         </w:numPr>
       </w:pPr>
       <w:r>
-        <w:t xml:space="preserve">Open </w:t>
-      </w:r>
-      <w:proofErr w:type="spellStart"/>
-      <w:r>
-        <w:t>clean_fish_</w:t>
-      </w:r>
-      <w:proofErr w:type="gramStart"/>
-      <w:r>
-        <w:t>tables.Rmd</w:t>
-      </w:r>
-      <w:proofErr w:type="spellEnd"/>
-      <w:proofErr w:type="gramEnd"/>
-      <w:r>
-        <w:t xml:space="preserve"> and read tables into R.</w:t>
+        <w:t>Open clean_fish_tables.Rmd and read tables into R.</w:t>
       </w:r>
     </w:p>
     <w:p>
@@ -67,7 +74,7 @@
         <w:pStyle w:val="ListParagraph"/>
         <w:numPr>
           <w:ilvl w:val="0"/>
-          <w:numId w:val="1"/>
+          <w:numId w:val="3"/>
         </w:numPr>
       </w:pPr>
       <w:r>
@@ -107,27 +114,22 @@
         </w:numPr>
       </w:pPr>
       <w:r>
-        <w:t>Filter levels (</w:t>
-      </w:r>
-      <w:proofErr w:type="gramStart"/>
-      <w:r>
-        <w:t>e.g.</w:t>
-      </w:r>
-      <w:proofErr w:type="gramEnd"/>
-      <w:r>
-        <w:t xml:space="preserve"> stations) desired</w:t>
-      </w:r>
-    </w:p>
-    <w:p>
-      <w:pPr>
-        <w:pStyle w:val="ListParagraph"/>
-        <w:numPr>
-          <w:ilvl w:val="1"/>
-          <w:numId w:val="2"/>
-        </w:numPr>
-      </w:pPr>
-      <w:r>
-        <w:t>Clean up categorical naming</w:t>
+        <w:t>Filter levels (e.g. stations) desired</w:t>
+      </w:r>
+    </w:p>
+    <w:p>
+      <w:pPr>
+        <w:pStyle w:val="ListParagraph"/>
+        <w:numPr>
+          <w:ilvl w:val="1"/>
+          <w:numId w:val="2"/>
+        </w:numPr>
+      </w:pPr>
+      <w:r>
+        <w:t>Standardize</w:t>
+      </w:r>
+      <w:r>
+        <w:t xml:space="preserve"> categorical naming</w:t>
       </w:r>
     </w:p>
     <w:p>
@@ -163,7 +165,34 @@
         </w:numPr>
       </w:pPr>
       <w:r>
-        <w:t>Remove NAs for important variables</w:t>
+        <w:t xml:space="preserve">Remove NAs </w:t>
+      </w:r>
+      <w:r>
+        <w:t>if relevant, or filter out and try to fill them in, then remove the remaining (e.g. PhysicalDataID, OrganismCode)</w:t>
+      </w:r>
+    </w:p>
+    <w:p>
+      <w:pPr>
+        <w:pStyle w:val="ListParagraph"/>
+        <w:numPr>
+          <w:ilvl w:val="1"/>
+          <w:numId w:val="2"/>
+        </w:numPr>
+      </w:pPr>
+      <w:r>
+        <w:t>Change blanks to NAs</w:t>
+      </w:r>
+    </w:p>
+    <w:p>
+      <w:pPr>
+        <w:pStyle w:val="ListParagraph"/>
+        <w:numPr>
+          <w:ilvl w:val="1"/>
+          <w:numId w:val="2"/>
+        </w:numPr>
+      </w:pPr>
+      <w:r>
+        <w:t>Create SampleID and OrganismID</w:t>
       </w:r>
     </w:p>
     <w:p>
@@ -171,7 +200,7 @@
         <w:pStyle w:val="ListParagraph"/>
         <w:numPr>
           <w:ilvl w:val="0"/>
-          <w:numId w:val="1"/>
+          <w:numId w:val="3"/>
         </w:numPr>
       </w:pPr>
       <w:r>
@@ -235,7 +264,13 @@
         </w:numPr>
       </w:pPr>
       <w:r>
-        <w:t>Export and evaluate sample comments</w:t>
+        <w:t>E</w:t>
+      </w:r>
+      <w:r>
+        <w:t>valuate sample comments</w:t>
+      </w:r>
+      <w:r>
+        <w:t>.</w:t>
       </w:r>
     </w:p>
     <w:p>
@@ -315,6 +350,9 @@
       <w:r>
         <w:t>Create regions for visualizations</w:t>
       </w:r>
+      <w:r>
+        <w:t xml:space="preserve"> (AL, BL, Other)</w:t>
+      </w:r>
     </w:p>
     <w:p>
       <w:pPr>
@@ -385,23 +423,7 @@
         </w:numPr>
       </w:pPr>
       <w:r>
-        <w:t xml:space="preserve">If visual outlier, </w:t>
-      </w:r>
-      <w:proofErr w:type="spellStart"/>
-      <w:r>
-        <w:t>Outlier_vis</w:t>
-      </w:r>
-      <w:proofErr w:type="spellEnd"/>
-      <w:r>
-        <w:t xml:space="preserve"> = 3, </w:t>
-      </w:r>
-      <w:proofErr w:type="spellStart"/>
-      <w:r>
-        <w:t>Comment_WQ</w:t>
-      </w:r>
-      <w:proofErr w:type="spellEnd"/>
-      <w:r>
-        <w:t xml:space="preserve"> = parameter that has an outlier</w:t>
+        <w:t>If visual outlier, Outlier_vis = 3, Comment_WQ = parameter that has an outlier</w:t>
       </w:r>
     </w:p>
     <w:p>
@@ -425,59 +447,20 @@
         </w:numPr>
       </w:pPr>
       <w:r>
-        <w:t xml:space="preserve">If extreme outlier, </w:t>
-      </w:r>
-      <w:proofErr w:type="spellStart"/>
-      <w:r>
-        <w:t>Tukey_num</w:t>
-      </w:r>
-      <w:proofErr w:type="spellEnd"/>
-      <w:r>
-        <w:t xml:space="preserve"> or </w:t>
-      </w:r>
-      <w:proofErr w:type="spellStart"/>
-      <w:r>
-        <w:t>MAD_num</w:t>
-      </w:r>
-      <w:proofErr w:type="spellEnd"/>
-      <w:r>
-        <w:t xml:space="preserve"> = 2. If mild outlier, </w:t>
-      </w:r>
-      <w:proofErr w:type="spellStart"/>
-      <w:r>
-        <w:t>Tukey_num</w:t>
-      </w:r>
-      <w:proofErr w:type="spellEnd"/>
-      <w:r>
-        <w:t xml:space="preserve"> or </w:t>
-      </w:r>
-      <w:proofErr w:type="spellStart"/>
-      <w:r>
-        <w:t>MAD_num</w:t>
-      </w:r>
-      <w:proofErr w:type="spellEnd"/>
-      <w:r>
-        <w:t xml:space="preserve"> = 1. Otherwise, assigned 0. </w:t>
-      </w:r>
-    </w:p>
-    <w:p>
-      <w:pPr>
-        <w:pStyle w:val="ListParagraph"/>
-        <w:numPr>
-          <w:ilvl w:val="1"/>
-          <w:numId w:val="2"/>
-        </w:numPr>
-      </w:pPr>
-      <w:r>
-        <w:t xml:space="preserve">Add Tukey, MAD, </w:t>
-      </w:r>
-      <w:proofErr w:type="spellStart"/>
-      <w:r>
-        <w:t>Outlier_vis</w:t>
-      </w:r>
-      <w:proofErr w:type="spellEnd"/>
-      <w:r>
-        <w:t xml:space="preserve"> together to get an overall idea of how much each value is an outlier (range from 0-7) </w:t>
+        <w:t xml:space="preserve">If extreme outlier, Tukey_num or MAD_num = 2. If mild outlier, Tukey_num or MAD_num = 1. Otherwise, assigned 0. </w:t>
+      </w:r>
+    </w:p>
+    <w:p>
+      <w:pPr>
+        <w:pStyle w:val="ListParagraph"/>
+        <w:numPr>
+          <w:ilvl w:val="1"/>
+          <w:numId w:val="2"/>
+        </w:numPr>
+      </w:pPr>
+      <w:r>
+        <w:lastRenderedPageBreak/>
+        <w:t xml:space="preserve">Add Tukey, MAD, Outlier_vis together to get an overall idea of how much each value is an outlier (range from 0-7) </w:t>
       </w:r>
     </w:p>
     <w:p>
@@ -558,12 +541,9 @@
             <w:tcW w:w="1140" w:type="dxa"/>
           </w:tcPr>
           <w:p>
-            <w:proofErr w:type="spellStart"/>
             <w:r>
-              <w:lastRenderedPageBreak/>
               <w:t>Flag_WQ</w:t>
             </w:r>
-            <w:proofErr w:type="spellEnd"/>
           </w:p>
         </w:tc>
         <w:tc>
@@ -634,15 +614,7 @@
           </w:tcPr>
           <w:p>
             <w:r>
-              <w:t>“</w:t>
-            </w:r>
-            <w:proofErr w:type="gramStart"/>
-            <w:r>
-              <w:t>mild</w:t>
-            </w:r>
-            <w:proofErr w:type="gramEnd"/>
-            <w:r>
-              <w:t xml:space="preserve"> outlier” for either Tukey or MAD</w:t>
+              <w:t>“mild outlier” for either Tukey or MAD</w:t>
             </w:r>
           </w:p>
         </w:tc>
@@ -726,15 +698,7 @@
           </w:tcPr>
           <w:p>
             <w:r>
-              <w:t>“</w:t>
-            </w:r>
-            <w:proofErr w:type="gramStart"/>
-            <w:r>
-              <w:t>extreme</w:t>
-            </w:r>
-            <w:proofErr w:type="gramEnd"/>
-            <w:r>
-              <w:t xml:space="preserve"> outlier” for either Tukey and/or MAD AND visual outlier </w:t>
+              <w:t xml:space="preserve">“extreme outlier” for either Tukey and/or MAD AND visual outlier </w:t>
             </w:r>
           </w:p>
         </w:tc>
@@ -750,7 +714,94 @@
         </w:numPr>
       </w:pPr>
       <w:r>
-        <w:t>Fish catch outliers</w:t>
+        <w:t>Check fish catch table</w:t>
+      </w:r>
+    </w:p>
+    <w:p>
+      <w:pPr>
+        <w:pStyle w:val="ListParagraph"/>
+        <w:numPr>
+          <w:ilvl w:val="1"/>
+          <w:numId w:val="2"/>
+        </w:numPr>
+      </w:pPr>
+      <w:r>
+        <w:t>Filter only to events that are in the sample table</w:t>
+      </w:r>
+      <w:r>
+        <w:t xml:space="preserve"> and check for any missing MethodCodes</w:t>
+      </w:r>
+    </w:p>
+    <w:p>
+      <w:pPr>
+        <w:pStyle w:val="ListParagraph"/>
+        <w:numPr>
+          <w:ilvl w:val="1"/>
+          <w:numId w:val="2"/>
+        </w:numPr>
+      </w:pPr>
+      <w:r>
+        <w:t xml:space="preserve">Check for discrepancies with plus counts </w:t>
+      </w:r>
+      <w:r>
+        <w:t>and fish lengths</w:t>
+      </w:r>
+      <w:r>
+        <w:t xml:space="preserve"> (plus counts should not have lengths)</w:t>
+      </w:r>
+    </w:p>
+    <w:p>
+      <w:pPr>
+        <w:pStyle w:val="ListParagraph"/>
+        <w:numPr>
+          <w:ilvl w:val="1"/>
+          <w:numId w:val="2"/>
+        </w:numPr>
+      </w:pPr>
+      <w:r>
+        <w:t>Check that fish with no catch are labeled as “NONE” in OrganismID</w:t>
+      </w:r>
+    </w:p>
+    <w:p>
+      <w:pPr>
+        <w:pStyle w:val="ListParagraph"/>
+        <w:numPr>
+          <w:ilvl w:val="1"/>
+          <w:numId w:val="2"/>
+        </w:numPr>
+      </w:pPr>
+      <w:r>
+        <w:t>Create table for individuals</w:t>
+      </w:r>
+      <w:r>
+        <w:t xml:space="preserve"> and total count</w:t>
+      </w:r>
+    </w:p>
+    <w:p>
+      <w:pPr>
+        <w:pStyle w:val="ListParagraph"/>
+        <w:numPr>
+          <w:ilvl w:val="1"/>
+          <w:numId w:val="2"/>
+        </w:numPr>
+      </w:pPr>
+      <w:r>
+        <w:t xml:space="preserve">For individuals, check </w:t>
+      </w:r>
+      <w:r>
+        <w:t xml:space="preserve">out small fish </w:t>
+      </w:r>
+    </w:p>
+    <w:p>
+      <w:pPr>
+        <w:pStyle w:val="ListParagraph"/>
+        <w:numPr>
+          <w:ilvl w:val="1"/>
+          <w:numId w:val="2"/>
+        </w:numPr>
+      </w:pPr>
+      <w:r>
+        <w:t>Look at catch and length for any implausible outliers</w:t>
       </w:r>
     </w:p>
     <w:p>
@@ -762,7 +813,67 @@
         </w:numPr>
       </w:pPr>
       <w:r>
-        <w:t>Write tables</w:t>
+        <w:t>Make final tables</w:t>
+      </w:r>
+    </w:p>
+    <w:p>
+      <w:pPr>
+        <w:pStyle w:val="ListParagraph"/>
+        <w:numPr>
+          <w:ilvl w:val="1"/>
+          <w:numId w:val="2"/>
+        </w:numPr>
+      </w:pPr>
+      <w:r>
+        <w:t>Filter stations table to what is in dataset</w:t>
+      </w:r>
+    </w:p>
+    <w:p>
+      <w:pPr>
+        <w:pStyle w:val="ListParagraph"/>
+        <w:numPr>
+          <w:ilvl w:val="1"/>
+          <w:numId w:val="2"/>
+        </w:numPr>
+      </w:pPr>
+      <w:r>
+        <w:t>Add in IEP fish code to taxonomy and filter to species we have</w:t>
+      </w:r>
+    </w:p>
+    <w:p>
+      <w:pPr>
+        <w:pStyle w:val="ListParagraph"/>
+        <w:numPr>
+          <w:ilvl w:val="1"/>
+          <w:numId w:val="2"/>
+        </w:numPr>
+      </w:pPr>
+      <w:r>
+        <w:t>Filter effort table to events in the dataset</w:t>
+      </w:r>
+    </w:p>
+    <w:p>
+      <w:pPr>
+        <w:pStyle w:val="ListParagraph"/>
+        <w:numPr>
+          <w:ilvl w:val="1"/>
+          <w:numId w:val="2"/>
+        </w:numPr>
+      </w:pPr>
+      <w:r>
+        <w:t>Add zeroes in to total catch for all species not caught and remove “NONE” fish</w:t>
+      </w:r>
+    </w:p>
+    <w:p>
+      <w:pPr>
+        <w:pStyle w:val="ListParagraph"/>
+        <w:numPr>
+          <w:ilvl w:val="0"/>
+          <w:numId w:val="2"/>
+        </w:numPr>
+      </w:pPr>
+      <w:r>
+        <w:t>Write cleaned tables</w:t>
       </w:r>
     </w:p>
     <w:sectPr>
@@ -867,6 +978,95 @@
     </w:lvl>
   </w:abstractNum>
   <w:abstractNum w:abstractNumId="1" w15:restartNumberingAfterBreak="0">
+    <w:nsid w:val="44064DAA"/>
+    <w:multiLevelType w:val="hybridMultilevel"/>
+    <w:tmpl w:val="1638D15C"/>
+    <w:lvl w:ilvl="0" w:tplc="04090015">
+      <w:start w:val="1"/>
+      <w:numFmt w:val="upperLetter"/>
+      <w:lvlText w:val="%1."/>
+      <w:lvlJc w:val="left"/>
+      <w:pPr>
+        <w:ind w:left="720" w:hanging="360"/>
+      </w:pPr>
+      <w:rPr>
+        <w:rFonts w:hint="default"/>
+      </w:rPr>
+    </w:lvl>
+    <w:lvl w:ilvl="1" w:tplc="04090019" w:tentative="1">
+      <w:start w:val="1"/>
+      <w:numFmt w:val="lowerLetter"/>
+      <w:lvlText w:val="%2."/>
+      <w:lvlJc w:val="left"/>
+      <w:pPr>
+        <w:ind w:left="1440" w:hanging="360"/>
+      </w:pPr>
+    </w:lvl>
+    <w:lvl w:ilvl="2" w:tplc="0409001B" w:tentative="1">
+      <w:start w:val="1"/>
+      <w:numFmt w:val="lowerRoman"/>
+      <w:lvlText w:val="%3."/>
+      <w:lvlJc w:val="right"/>
+      <w:pPr>
+        <w:ind w:left="2160" w:hanging="180"/>
+      </w:pPr>
+    </w:lvl>
+    <w:lvl w:ilvl="3" w:tplc="0409000F" w:tentative="1">
+      <w:start w:val="1"/>
+      <w:numFmt w:val="decimal"/>
+      <w:lvlText w:val="%4."/>
+      <w:lvlJc w:val="left"/>
+      <w:pPr>
+        <w:ind w:left="2880" w:hanging="360"/>
+      </w:pPr>
+    </w:lvl>
+    <w:lvl w:ilvl="4" w:tplc="04090019" w:tentative="1">
+      <w:start w:val="1"/>
+      <w:numFmt w:val="lowerLetter"/>
+      <w:lvlText w:val="%5."/>
+      <w:lvlJc w:val="left"/>
+      <w:pPr>
+        <w:ind w:left="3600" w:hanging="360"/>
+      </w:pPr>
+    </w:lvl>
+    <w:lvl w:ilvl="5" w:tplc="0409001B" w:tentative="1">
+      <w:start w:val="1"/>
+      <w:numFmt w:val="lowerRoman"/>
+      <w:lvlText w:val="%6."/>
+      <w:lvlJc w:val="right"/>
+      <w:pPr>
+        <w:ind w:left="4320" w:hanging="180"/>
+      </w:pPr>
+    </w:lvl>
+    <w:lvl w:ilvl="6" w:tplc="0409000F" w:tentative="1">
+      <w:start w:val="1"/>
+      <w:numFmt w:val="decimal"/>
+      <w:lvlText w:val="%7."/>
+      <w:lvlJc w:val="left"/>
+      <w:pPr>
+        <w:ind w:left="5040" w:hanging="360"/>
+      </w:pPr>
+    </w:lvl>
+    <w:lvl w:ilvl="7" w:tplc="04090019" w:tentative="1">
+      <w:start w:val="1"/>
+      <w:numFmt w:val="lowerLetter"/>
+      <w:lvlText w:val="%8."/>
+      <w:lvlJc w:val="left"/>
+      <w:pPr>
+        <w:ind w:left="5760" w:hanging="360"/>
+      </w:pPr>
+    </w:lvl>
+    <w:lvl w:ilvl="8" w:tplc="0409001B" w:tentative="1">
+      <w:start w:val="1"/>
+      <w:numFmt w:val="lowerRoman"/>
+      <w:lvlText w:val="%9."/>
+      <w:lvlJc w:val="right"/>
+      <w:pPr>
+        <w:ind w:left="6480" w:hanging="180"/>
+      </w:pPr>
+    </w:lvl>
+  </w:abstractNum>
+  <w:abstractNum w:abstractNumId="2" w15:restartNumberingAfterBreak="0">
     <w:nsid w:val="55A73B73"/>
     <w:multiLevelType w:val="hybridMultilevel"/>
     <w:tmpl w:val="D1400E14"/>
@@ -956,10 +1156,13 @@
     </w:lvl>
   </w:abstractNum>
   <w:num w:numId="1">
-    <w:abstractNumId w:val="1"/>
+    <w:abstractNumId w:val="2"/>
   </w:num>
   <w:num w:numId="2">
     <w:abstractNumId w:val="0"/>
+  </w:num>
+  <w:num w:numId="3">
+    <w:abstractNumId w:val="1"/>
   </w:num>
 </w:numbering>
 </file>
@@ -1363,6 +1566,27 @@
     <w:name w:val="Normal"/>
     <w:qFormat/>
   </w:style>
+  <w:style w:type="paragraph" w:styleId="Heading1">
+    <w:name w:val="heading 1"/>
+    <w:basedOn w:val="Normal"/>
+    <w:next w:val="Normal"/>
+    <w:link w:val="Heading1Char"/>
+    <w:uiPriority w:val="9"/>
+    <w:qFormat/>
+    <w:rsid w:val="00491B84"/>
+    <w:pPr>
+      <w:keepNext/>
+      <w:keepLines/>
+      <w:spacing w:before="240" w:after="0"/>
+      <w:outlineLvl w:val="0"/>
+    </w:pPr>
+    <w:rPr>
+      <w:rFonts w:asciiTheme="majorHAnsi" w:eastAsiaTheme="majorEastAsia" w:hAnsiTheme="majorHAnsi" w:cstheme="majorBidi"/>
+      <w:color w:val="2F5496" w:themeColor="accent1" w:themeShade="BF"/>
+      <w:sz w:val="32"/>
+      <w:szCs w:val="32"/>
+    </w:rPr>
+  </w:style>
   <w:style w:type="character" w:default="1" w:styleId="DefaultParagraphFont">
     <w:name w:val="Default Paragraph Font"/>
     <w:uiPriority w:val="1"/>
@@ -1419,6 +1643,19 @@
         <w:insideV w:val="single" w:sz="4" w:space="0" w:color="auto"/>
       </w:tblBorders>
     </w:tblPr>
+  </w:style>
+  <w:style w:type="character" w:customStyle="1" w:styleId="Heading1Char">
+    <w:name w:val="Heading 1 Char"/>
+    <w:basedOn w:val="DefaultParagraphFont"/>
+    <w:link w:val="Heading1"/>
+    <w:uiPriority w:val="9"/>
+    <w:rsid w:val="00491B84"/>
+    <w:rPr>
+      <w:rFonts w:asciiTheme="majorHAnsi" w:eastAsiaTheme="majorEastAsia" w:hAnsiTheme="majorHAnsi" w:cstheme="majorBidi"/>
+      <w:color w:val="2F5496" w:themeColor="accent1" w:themeShade="BF"/>
+      <w:sz w:val="32"/>
+      <w:szCs w:val="32"/>
+    </w:rPr>
   </w:style>
 </w:styles>
 </file>

</xml_diff>